<commit_message>
feat: implement template prefilling, validation, and process owner feedback
- Implement persistent form storage for publications
- Add validation and error highlighting to publication form
- Update templates to use [% %] delimiters
- Add new defense letter template
- Align playbook with process owner feedback (Anti-plagiarism, Signed Pubs, RP constraints)
- Add documentation for template implementation and student profile fields
- Add chat feature scaffolding (migrations, handlers, frontend)
</commit_message>
<xml_diff>
--- a/frontend/public/templates/Letter_to_LCB_en.docx
+++ b/frontend/public/templates/Letter_to_LCB_en.docx
@@ -11,13 +11,13 @@
     <w:p><w:t>I kindly request the issuance of the LBC conclusion “for defense” for my dissertation.</w:t></w:p>
     <w:p></w:p>
     <w:p><w:t>Doctoral student information:</w:t></w:p>
-    <w:p><w:t>Full name: {{student_full_name}}</w:t></w:p>
-    <w:p><w:t>Specialty (field of study): {{student_specialty}}</w:t></w:p>
-    <w:p><w:t>Dissertation title: {{dissertation_topic}}</w:t></w:p>
-    <w:p><w:t>Scientific advisor: {{student_supervisors}}</w:t></w:p>
+    <w:p><w:t>Full name: [%student_full_name%]</w:t></w:p>
+    <w:p><w:t>Specialty (field of study): [%student_specialty%]</w:t></w:p>
+    <w:p><w:t>Dissertation title: [%dissertation_topic%]</w:t></w:p>
+    <w:p><w:t>Scientific advisor: [%student_supervisors%]</w:t></w:p>
     <w:p></w:p>
     <w:p><w:t>Previously issued LBC (initial) conclusion:</w:t></w:p>
-    <w:p><w:t>Protocol number: ____________________   Date: “{{day}}” {{month}} {{year}}</w:t></w:p>
+    <w:p><w:t>Protocol number: ____________________   Date: “[%day%]” [%month%] [%year%]</w:t></w:p>
     <w:p></w:p>
     <w:p><w:t>Please review the materials and issue the LBC conclusion “for defense”.</w:t></w:p>
     <w:p></w:p>
@@ -25,9 +25,9 @@
     <w:p><w:pPr><w:ind w:left="720"/></w:pPr><w:r><w:rPr><w:i/></w:rPr><w:t>1. Initial LBC conclusion (copy)</w:t></w:r></w:p>
     <w:p><w:pPr><w:ind w:left="720"/></w:pPr><w:r><w:rPr><w:i/></w:rPr><w:t>2. Dissertation (unbound, 1 copy) / or link to file</w:t></w:r></w:p>
     <w:p><w:pPr><w:ind w:left="720"/></w:pPr><w:r><w:rPr><w:i/></w:rPr><w:t>3. Other documents as required by LBC</w:t></w:r></w:p>
-    <w:p><w:t>Contact for feedback: {{student_phone}} / {{student_email}}</w:t></w:p>
+    <w:p><w:t>Contact for feedback: [%student_phone%] / [%student_email%]</w:t></w:p>
     <w:p></w:p>
-    <w:p><w:t>Date: “{{day}}” {{month}} {{year}}</w:t></w:p>
+    <w:p><w:t>Date: “[%day%]” [%month%] [%year%]</w:t></w:p>
   </w:body>
 </w:document>
 </file>
</xml_diff>